<commit_message>
hw 8 q3 code
</commit_message>
<xml_diff>
--- a/Assignment 8/solutions.docx
+++ b/Assignment 8/solutions.docx
@@ -9,7 +9,7 @@
     </w:p>
     <w:p>
       <w:r>
-        <w:t>EC527 Assignment 7</w:t>
+        <w:t>EC527 Assignment 8</w:t>
       </w:r>
     </w:p>
     <w:p>
@@ -43,60 +43,12 @@
         <w:rPr>
           <w:b/>
         </w:rPr>
-        <w:t>“Hello World!”</w:t>
-      </w:r>
-    </w:p>
-    <w:p>
-      <w:r>
-        <w:t>The code that accomplishes this is:</w:t>
-      </w:r>
-    </w:p>
-    <w:bookmarkStart w:id="0" w:name="_MON_1489237682"/>
-    <w:bookmarkEnd w:id="0"/>
-    <w:p>
-      <w:r>
-        <w:object w:dxaOrig="9360" w:dyaOrig="2217">
-          <v:shapetype id="_x0000_t75" coordsize="21600,21600" o:spt="75" o:preferrelative="t" path="m@4@5l@4@11@9@11@9@5xe" filled="f" stroked="f">
-            <v:stroke joinstyle="miter"/>
-            <v:formulas>
-              <v:f eqn="if lineDrawn pixelLineWidth 0"/>
-              <v:f eqn="sum @0 1 0"/>
-              <v:f eqn="sum 0 0 @1"/>
-              <v:f eqn="prod @2 1 2"/>
-              <v:f eqn="prod @3 21600 pixelWidth"/>
-              <v:f eqn="prod @3 21600 pixelHeight"/>
-              <v:f eqn="sum @0 0 1"/>
-              <v:f eqn="prod @6 1 2"/>
-              <v:f eqn="prod @7 21600 pixelWidth"/>
-              <v:f eqn="sum @8 21600 0"/>
-              <v:f eqn="prod @7 21600 pixelHeight"/>
-              <v:f eqn="sum @10 21600 0"/>
-            </v:formulas>
-            <v:path o:extrusionok="f" gradientshapeok="t" o:connecttype="rect"/>
-            <o:lock v:ext="edit" aspectratio="t"/>
-          </v:shapetype>
-          <v:shape id="_x0000_i1025" type="#_x0000_t75" style="width:468pt;height:111pt" o:ole="">
-            <v:imagedata r:id="rId5" o:title=""/>
-          </v:shape>
-          <o:OLEObject Type="Embed" ProgID="Word.OpenDocumentText.12" ShapeID="_x0000_i1025" DrawAspect="Content" ObjectID="_1489323727" r:id="rId6"/>
-        </w:object>
-      </w:r>
-    </w:p>
-    <w:p>
-      <w:r>
-        <w:t>The output given by this code is:</w:t>
-      </w:r>
-    </w:p>
-    <w:bookmarkStart w:id="1" w:name="_MON_1489237791"/>
-    <w:bookmarkEnd w:id="1"/>
-    <w:p>
-      <w:r>
-        <w:object w:dxaOrig="9360" w:dyaOrig="631">
-          <v:shape id="_x0000_i1026" type="#_x0000_t75" style="width:468pt;height:31.5pt" o:ole="">
-            <v:imagedata r:id="rId7" o:title=""/>
-          </v:shape>
-          <o:OLEObject Type="Embed" ProgID="Word.OpenDocumentText.12" ShapeID="_x0000_i1026" DrawAspect="Content" ObjectID="_1489323728" r:id="rId8"/>
-        </w:object>
+        <w:t>Tutorial</w:t>
+      </w:r>
+    </w:p>
+    <w:p>
+      <w:r>
+        <w:t xml:space="preserve">Code compiled and run successfully. </w:t>
       </w:r>
     </w:p>
     <w:p>
@@ -105,323 +57,56 @@
           <w:b/>
         </w:rPr>
       </w:pPr>
-    </w:p>
-    <w:p>
-      <w:pPr>
+      <w:r>
         <w:rPr>
           <w:b/>
         </w:rPr>
-      </w:pPr>
-    </w:p>
-    <w:p>
-      <w:pPr>
-        <w:rPr>
-          <w:b/>
-        </w:rPr>
-      </w:pPr>
-      <w:r>
-        <w:rPr>
-          <w:b/>
-        </w:rPr>
-        <w:t>Part 2: Parallel For</w:t>
-      </w:r>
-    </w:p>
-    <w:p>
-      <w:r>
-        <w:t xml:space="preserve">By examining the output for the 3 code versions, we can graph the output of the serial values versus the parallel versions, which in turn will tell us the overhead and the break-even point. In the following graphs, the blue graph is the serial version, the red graph is the </w:t>
+        <w:t>Part 2: A simplified SOR</w:t>
+      </w:r>
+    </w:p>
+    <w:p>
+      <w:r>
+        <w:t>2.</w:t>
+      </w:r>
+    </w:p>
+    <w:p>
+      <w:r>
+        <w:t xml:space="preserve"> Most of the values are different in the matrices. For a matrix with 4,000,000 elements, the two SOR versions produce a different output on 3,992,003 of those values. This occurs due to the nature of SOR. SOR uses the concept that previous calculations will affect current calculations since the results are written back to the matrix. This means the order of calculations performed affects the result. Thus, when dealing with a GPU, which can exe</w:t>
+      </w:r>
+      <w:r>
+        <w:t>cute diffe</w:t>
+      </w:r>
+      <w:r>
+        <w:t>rent blocks at different times, the order of calculations will be different, leading to different results. This indicates that performing SOR on the GPU is not an easy task to accomplish.</w:t>
+      </w:r>
+    </w:p>
+    <w:p>
+      <w:r>
+        <w:t>3.</w:t>
+      </w:r>
+    </w:p>
+    <w:p>
+      <w:r>
+        <w:t>The GPU code takes 220884.812500 (</w:t>
       </w:r>
       <w:proofErr w:type="spellStart"/>
       <w:r>
-        <w:t>OpenMP</w:t>
+        <w:t>msec</w:t>
       </w:r>
       <w:proofErr w:type="spellEnd"/>
       <w:r>
-        <w:t xml:space="preserve"> version, and the green graph is the time it would take to do computations without thread overhead.</w:t>
-      </w:r>
-    </w:p>
-    <w:p>
-      <w:r>
-        <w:lastRenderedPageBreak/>
-        <w:pict>
-          <v:shape id="_x0000_i1027" type="#_x0000_t75" style="width:420pt;height:315pt">
-            <v:imagedata r:id="rId9" o:title="cb_b0_i50_d5"/>
-          </v:shape>
-        </w:pict>
-      </w:r>
-    </w:p>
-    <w:p/>
-    <w:p>
-      <w:r>
-        <w:lastRenderedPageBreak/>
-        <w:pict>
-          <v:shape id="_x0000_i1029" type="#_x0000_t75" style="width:420pt;height:315pt">
-            <v:imagedata r:id="rId10" o:title="ob_b0_i50_d5"/>
-          </v:shape>
-        </w:pict>
-      </w:r>
-    </w:p>
-    <w:p>
-      <w:r>
-        <w:pict>
-          <v:shape id="_x0000_i1028" type="#_x0000_t75" style="width:420pt;height:315pt">
-            <v:imagedata r:id="rId11" o:title="mb_b0_i50_d5"/>
-          </v:shape>
-        </w:pict>
-      </w:r>
-    </w:p>
-    <w:p>
-      <w:r>
-        <w:lastRenderedPageBreak/>
-        <w:t>These graphs can tell us the overhead values by averaging the difference between the parallel version and the no-overhead parallel version.</w:t>
-      </w:r>
-    </w:p>
-    <w:bookmarkStart w:id="2" w:name="_MON_1489241328"/>
-    <w:bookmarkEnd w:id="2"/>
-    <w:p>
-      <w:r>
-        <w:object w:dxaOrig="9360" w:dyaOrig="858">
-          <v:shape id="_x0000_i1030" type="#_x0000_t75" style="width:468pt;height:42.75pt" o:ole="">
-            <v:imagedata r:id="rId12" o:title=""/>
-          </v:shape>
-          <o:OLEObject Type="Embed" ProgID="Word.OpenDocumentText.12" ShapeID="_x0000_i1030" DrawAspect="Content" ObjectID="_1489323729" r:id="rId13"/>
-        </w:object>
-      </w:r>
-    </w:p>
-    <w:p>
-      <w:r>
-        <w:t>From these graphs we can also see the break-even points. The break-even point for the compute bound is at 10 array elements. The break-even point for memory bound is at 50 array elements. The break-even point is at 45 array elements.</w:t>
-      </w:r>
-    </w:p>
-    <w:p/>
-    <w:p>
-      <w:pPr>
-        <w:rPr>
-          <w:b/>
-        </w:rPr>
-      </w:pPr>
-      <w:r>
-        <w:rPr>
-          <w:b/>
-        </w:rPr>
-        <w:t>Part 3: MMM, 3 loop version</w:t>
-      </w:r>
-    </w:p>
-    <w:p>
-      <w:pPr>
-        <w:pStyle w:val="ListParagraph"/>
-        <w:numPr>
-          <w:ilvl w:val="0"/>
-          <w:numId w:val="1"/>
-        </w:numPr>
-      </w:pPr>
-      <w:r>
-        <w:t>Running the code with different array sizes generates the following graph:</w:t>
-      </w:r>
-    </w:p>
-    <w:p>
-      <w:pPr>
-        <w:pStyle w:val="ListParagraph"/>
-      </w:pPr>
-    </w:p>
-    <w:p>
-      <w:pPr>
-        <w:pStyle w:val="ListParagraph"/>
-      </w:pPr>
-    </w:p>
-    <w:p>
-      <w:pPr>
-        <w:pStyle w:val="ListParagraph"/>
-      </w:pPr>
-      <w:r>
-        <w:pict>
-          <v:shape id="_x0000_i1031" type="#_x0000_t75" style="width:420pt;height:315pt">
-            <v:imagedata r:id="rId14" o:title="part1"/>
-          </v:shape>
-        </w:pict>
-      </w:r>
-    </w:p>
-    <w:p>
-      <w:pPr>
-        <w:pStyle w:val="ListParagraph"/>
-        <w:numPr>
-          <w:ilvl w:val="0"/>
-          <w:numId w:val="1"/>
-        </w:numPr>
-      </w:pPr>
-      <w:r>
-        <w:t>After removing the indices from the code the resulting graph is shown here:</w:t>
-      </w:r>
-    </w:p>
-    <w:p/>
-    <w:p>
-      <w:r>
-        <w:lastRenderedPageBreak/>
-        <w:pict>
-          <v:shape id="_x0000_i1032" type="#_x0000_t75" style="width:420pt;height:315pt">
-            <v:imagedata r:id="rId15" o:title="part2"/>
-          </v:shape>
-        </w:pict>
-      </w:r>
-    </w:p>
-    <w:p/>
-    <w:p>
-      <w:r>
-        <w:t xml:space="preserve">This clearly shows that removing the indices greatly inhibits performance of the OMP code, causing it to slow down considerably compared to the baseline. </w:t>
-      </w:r>
-      <w:r>
-        <w:t>The reason for this is that since the variables are no longer private, they have to be shared between the threads, causing a lot of waiting.</w:t>
-      </w:r>
-    </w:p>
-    <w:p/>
-    <w:p>
-      <w:pPr>
-        <w:pStyle w:val="ListParagraph"/>
-        <w:numPr>
-          <w:ilvl w:val="0"/>
-          <w:numId w:val="1"/>
-        </w:numPr>
-      </w:pPr>
-      <w:r>
-        <w:t>When moving #pragma for into the middle loop we get:</w:t>
-      </w:r>
-    </w:p>
-    <w:p>
-      <w:pPr>
-        <w:rPr>
-          <w:b/>
-        </w:rPr>
-      </w:pPr>
-      <w:r>
-        <w:lastRenderedPageBreak/>
-        <w:pict>
-          <v:shape id="_x0000_i1033" type="#_x0000_t75" style="width:420pt;height:315pt">
-            <v:imagedata r:id="rId16" o:title="part3_mid"/>
-          </v:shape>
-        </w:pict>
-      </w:r>
-    </w:p>
-    <w:p>
-      <w:r>
-        <w:t>When moving the #pragma for into the inner loop, we get the graph:</w:t>
-      </w:r>
-    </w:p>
-    <w:p>
-      <w:r>
-        <w:lastRenderedPageBreak/>
-        <w:pict>
-          <v:shape id="_x0000_i1034" type="#_x0000_t75" style="width:420pt;height:315pt">
-            <v:imagedata r:id="rId17" o:title="part3_inner"/>
-          </v:shape>
-        </w:pict>
-      </w:r>
-    </w:p>
-    <w:p>
-      <w:r>
-        <w:t>As can be seen the fastest implementation is when #pragma for is in the middle loop. This occurs because if the parallelization occurs on the outer loop, the amount of work done by each thread is still very high, decreasing the effectivity of separating the work. If the pragma for is put on the inner loop, the overhead from threading drives up the speed, making it inefficient. However, the middle loop provides the balance needed to achieve fastest return.</w:t>
-      </w:r>
-    </w:p>
-    <w:p/>
-    <w:p>
-      <w:pPr>
-        <w:rPr>
-          <w:b/>
-        </w:rPr>
-      </w:pPr>
-    </w:p>
-    <w:p>
-      <w:pPr>
-        <w:rPr>
-          <w:b/>
-        </w:rPr>
-      </w:pPr>
-      <w:r>
-        <w:rPr>
-          <w:b/>
-        </w:rPr>
-        <w:t xml:space="preserve">Part 4: </w:t>
+        <w:t>) and the CPU code takes 261326.421875(</w:t>
       </w:r>
       <w:proofErr w:type="spellStart"/>
       <w:r>
-        <w:rPr>
-          <w:b/>
-        </w:rPr>
-        <w:t>OpenMP</w:t>
+        <w:t>msec</w:t>
       </w:r>
       <w:proofErr w:type="spellEnd"/>
       <w:r>
-        <w:rPr>
-          <w:b/>
-        </w:rPr>
-        <w:t xml:space="preserve"> on real programs</w:t>
-      </w:r>
-    </w:p>
-    <w:p>
-      <w:r>
-        <w:t>1.</w:t>
-      </w:r>
-    </w:p>
-    <w:p>
-      <w:r>
-        <w:t xml:space="preserve">The following SOR code implements </w:t>
-      </w:r>
-      <w:proofErr w:type="spellStart"/>
-      <w:r>
-        <w:t>OpenMP</w:t>
-      </w:r>
-      <w:proofErr w:type="spellEnd"/>
-      <w:r>
-        <w:t>:</w:t>
-      </w:r>
-    </w:p>
-    <w:bookmarkStart w:id="3" w:name="_MON_1489323551"/>
-    <w:bookmarkEnd w:id="3"/>
-    <w:p>
-      <w:r>
-        <w:object w:dxaOrig="9360" w:dyaOrig="8787">
-          <v:shape id="_x0000_i1035" type="#_x0000_t75" style="width:468pt;height:439.5pt" o:ole="">
-            <v:imagedata r:id="rId18" o:title=""/>
-          </v:shape>
-          <o:OLEObject Type="Embed" ProgID="Word.OpenDocumentText.12" ShapeID="_x0000_i1035" DrawAspect="Content" ObjectID="_1489323730" r:id="rId19"/>
-        </w:object>
-      </w:r>
-    </w:p>
-    <w:p/>
-    <w:p>
-      <w:r>
-        <w:t>And produces an output of:</w:t>
-      </w:r>
-    </w:p>
-    <w:p/>
-    <w:bookmarkStart w:id="4" w:name="_MON_1489323690"/>
-    <w:bookmarkEnd w:id="4"/>
-    <w:p>
-      <w:r>
-        <w:object w:dxaOrig="9360" w:dyaOrig="2896">
-          <v:shape id="_x0000_i1036" type="#_x0000_t75" style="width:468pt;height:144.75pt" o:ole="">
-            <v:imagedata r:id="rId20" o:title=""/>
-          </v:shape>
-          <o:OLEObject Type="Embed" ProgID="Word.OpenDocumentText.12" ShapeID="_x0000_i1036" DrawAspect="Content" ObjectID="_1489323731" r:id="rId21"/>
-        </w:object>
-      </w:r>
-    </w:p>
-    <w:p>
-      <w:r>
-        <w:t xml:space="preserve">Where the last value is produced by the </w:t>
-      </w:r>
-      <w:proofErr w:type="spellStart"/>
-      <w:r>
-        <w:t>OpenMP</w:t>
-      </w:r>
-      <w:proofErr w:type="spellEnd"/>
-      <w:r>
-        <w:t xml:space="preserve"> code.</w:t>
-      </w:r>
-    </w:p>
-    <w:p/>
-    <w:p/>
-    <w:p>
-      <w:bookmarkStart w:id="5" w:name="_GoBack"/>
-      <w:bookmarkEnd w:id="5"/>
+        <w:t>). This speed up becomes even more drastic on larger datasets.</w:t>
+      </w:r>
+      <w:bookmarkStart w:id="0" w:name="_GoBack"/>
+      <w:bookmarkEnd w:id="0"/>
     </w:p>
     <w:sectPr>
       <w:pgSz w:w="12240" w:h="15840"/>

</xml_diff>